<commit_message>
Revise project due dates
</commit_message>
<xml_diff>
--- a/docs/ib/00-Exploration/Project-topic-form.docx
+++ b/docs/ib/00-Exploration/Project-topic-form.docx
@@ -120,7 +120,24 @@
                 <w:rFonts w:cs="Arial"/>
                 <w:b w:val="0"/>
               </w:rPr>
-              <w:t xml:space="preserve"> Friday November 7th</w:t>
+              <w:t xml:space="preserve"> </w:t>
+            </w:r>
+            <w:r>
+              <w:rPr>
+                <w:rStyle w:val="Bold"/>
+                <w:rFonts w:cs="Arial"/>
+                <w:b w:val="0"/>
+              </w:rPr>
+              <w:t>T</w:t>
+            </w:r>
+            <w:r>
+              <w:rPr>
+                <w:rStyle w:val="Bold"/>
+                <w:rFonts w:cs="Arial"/>
+                <w:b w:val="0"/>
+                <w:bCs w:val="0"/>
+              </w:rPr>
+              <w:t>uesday December 2nd</w:t>
             </w:r>
           </w:p>
           <w:p>

</xml_diff>